<commit_message>
added comments to docx and script
</commit_message>
<xml_diff>
--- a/HW3/TableHW3_Mattia.docx
+++ b/HW3/TableHW3_Mattia.docx
@@ -109,27 +109,7 @@
           <w:szCs w:val="24"/>
           <w:lang w:val="en-US"/>
         </w:rPr>
-        <w:t xml:space="preserve">on </w:t>
-      </w:r>
-      <w:proofErr w:type="spellStart"/>
-      <w:r>
-        <w:rPr>
-          <w:color w:val="000000" w:themeColor="text1"/>
-          <w:sz w:val="24"/>
-          <w:szCs w:val="24"/>
-          <w:lang w:val="en-US"/>
-        </w:rPr>
-        <w:t>CloudVeneto</w:t>
-      </w:r>
-      <w:proofErr w:type="spellEnd"/>
-      <w:r>
-        <w:rPr>
-          <w:color w:val="000000" w:themeColor="text1"/>
-          <w:sz w:val="24"/>
-          <w:szCs w:val="24"/>
-          <w:lang w:val="en-US"/>
-        </w:rPr>
-        <w:t xml:space="preserve"> </w:t>
+        <w:t xml:space="preserve">on CloudVeneto </w:t>
       </w:r>
       <w:r>
         <w:rPr>
@@ -802,25 +782,7 @@
                 <w:color w:val="000000" w:themeColor="text1"/>
                 <w:lang w:val="en-US"/>
               </w:rPr>
-              <w:t xml:space="preserve"> (in </w:t>
-            </w:r>
-            <w:proofErr w:type="spellStart"/>
-            <w:r>
-              <w:rPr>
-                <w:b/>
-                <w:color w:val="000000" w:themeColor="text1"/>
-                <w:lang w:val="en-US"/>
-              </w:rPr>
-              <w:t>ms</w:t>
-            </w:r>
-            <w:proofErr w:type="spellEnd"/>
-            <w:r>
-              <w:rPr>
-                <w:b/>
-                <w:color w:val="000000" w:themeColor="text1"/>
-                <w:lang w:val="en-US"/>
-              </w:rPr>
-              <w:t>)</w:t>
+              <w:t xml:space="preserve"> (in ms)</w:t>
             </w:r>
           </w:p>
         </w:tc>
@@ -947,25 +909,7 @@
                 <w:color w:val="000000" w:themeColor="text1"/>
                 <w:lang w:val="en-US"/>
               </w:rPr>
-              <w:t xml:space="preserve"> ROUND 1 (in </w:t>
-            </w:r>
-            <w:proofErr w:type="spellStart"/>
-            <w:r>
-              <w:rPr>
-                <w:b/>
-                <w:color w:val="000000" w:themeColor="text1"/>
-                <w:lang w:val="en-US"/>
-              </w:rPr>
-              <w:t>ms</w:t>
-            </w:r>
-            <w:proofErr w:type="spellEnd"/>
-            <w:r>
-              <w:rPr>
-                <w:b/>
-                <w:color w:val="000000" w:themeColor="text1"/>
-                <w:lang w:val="en-US"/>
-              </w:rPr>
-              <w:t>)</w:t>
+              <w:t xml:space="preserve"> ROUND 1 (in ms)</w:t>
             </w:r>
           </w:p>
         </w:tc>
@@ -1084,25 +1028,7 @@
                 <w:color w:val="000000" w:themeColor="text1"/>
                 <w:lang w:val="en-US"/>
               </w:rPr>
-              <w:t xml:space="preserve">ROUND 2 (in </w:t>
-            </w:r>
-            <w:proofErr w:type="spellStart"/>
-            <w:r>
-              <w:rPr>
-                <w:b/>
-                <w:color w:val="000000" w:themeColor="text1"/>
-                <w:lang w:val="en-US"/>
-              </w:rPr>
-              <w:t>ms</w:t>
-            </w:r>
-            <w:proofErr w:type="spellEnd"/>
-            <w:r>
-              <w:rPr>
-                <w:b/>
-                <w:color w:val="000000" w:themeColor="text1"/>
-                <w:lang w:val="en-US"/>
-              </w:rPr>
-              <w:t>)</w:t>
+              <w:t>ROUND 2 (in ms)</w:t>
             </w:r>
           </w:p>
         </w:tc>
@@ -1249,27 +1175,7 @@
                 <w:color w:val="000000" w:themeColor="text1"/>
                 <w:lang w:val="en-US"/>
               </w:rPr>
-              <w:t xml:space="preserve">(in </w:t>
-            </w:r>
-            <w:proofErr w:type="spellStart"/>
-            <w:r>
-              <w:rPr>
-                <w:b/>
-                <w:bCs/>
-                <w:color w:val="000000" w:themeColor="text1"/>
-                <w:lang w:val="en-US"/>
-              </w:rPr>
-              <w:t>ms</w:t>
-            </w:r>
-            <w:proofErr w:type="spellEnd"/>
-            <w:r>
-              <w:rPr>
-                <w:b/>
-                <w:bCs/>
-                <w:color w:val="000000" w:themeColor="text1"/>
-                <w:lang w:val="en-US"/>
-              </w:rPr>
-              <w:t>)</w:t>
+              <w:t>(in ms)</w:t>
             </w:r>
           </w:p>
           <w:p>
@@ -2068,49 +1974,105 @@
           <w:lang w:val="en-US"/>
         </w:rPr>
       </w:pPr>
-    </w:p>
-    <w:p>
-      <w:pPr>
-        <w:rPr>
-          <w:color w:val="000000" w:themeColor="text1"/>
-          <w:sz w:val="24"/>
-          <w:szCs w:val="24"/>
-          <w:lang w:val="en-US"/>
-        </w:rPr>
-      </w:pPr>
-    </w:p>
-    <w:p>
-      <w:pPr>
-        <w:ind w:left="284"/>
-        <w:jc w:val="center"/>
-        <w:rPr>
-          <w:b/>
-          <w:color w:val="000000" w:themeColor="text1"/>
-          <w:sz w:val="24"/>
-          <w:szCs w:val="24"/>
-          <w:lang w:val="en-US"/>
-        </w:rPr>
-      </w:pPr>
-    </w:p>
-    <w:p>
-      <w:pPr>
-        <w:ind w:left="284"/>
-        <w:jc w:val="center"/>
-        <w:rPr>
-          <w:b/>
-          <w:color w:val="000000" w:themeColor="text1"/>
-          <w:sz w:val="24"/>
-          <w:szCs w:val="24"/>
-          <w:lang w:val="en-US"/>
-        </w:rPr>
-      </w:pPr>
-    </w:p>
-    <w:p>
-      <w:pPr>
-        <w:rPr>
-          <w:lang w:val="en-US"/>
-        </w:rPr>
-      </w:pPr>
+      <w:r>
+        <w:rPr>
+          <w:color w:val="000000" w:themeColor="text1"/>
+          <w:sz w:val="24"/>
+          <w:szCs w:val="24"/>
+          <w:lang w:val="en-US"/>
+        </w:rPr>
+        <w:t>Round 2 times increase with the number of executors as each FFT in round 1 returns K points, so more executors means more points to process. At the same time, a greater number of points will also give better estimates, which greatly improves accuracy. On the other hand, i</w:t>
+      </w:r>
+      <w:r>
+        <w:rPr>
+          <w:color w:val="000000" w:themeColor="text1"/>
+          <w:sz w:val="24"/>
+          <w:szCs w:val="24"/>
+          <w:lang w:val="en-US"/>
+        </w:rPr>
+        <w:t xml:space="preserve">nput file processing, round 1 and objective function computation </w:t>
+      </w:r>
+      <w:r>
+        <w:rPr>
+          <w:color w:val="000000" w:themeColor="text1"/>
+          <w:sz w:val="24"/>
+          <w:szCs w:val="24"/>
+          <w:lang w:val="en-US"/>
+        </w:rPr>
+        <w:t xml:space="preserve">times </w:t>
+      </w:r>
+      <w:r>
+        <w:rPr>
+          <w:color w:val="000000" w:themeColor="text1"/>
+          <w:sz w:val="24"/>
+          <w:szCs w:val="24"/>
+          <w:lang w:val="en-US"/>
+        </w:rPr>
+        <w:t xml:space="preserve">all decrease </w:t>
+      </w:r>
+      <w:r>
+        <w:rPr>
+          <w:color w:val="000000" w:themeColor="text1"/>
+          <w:sz w:val="24"/>
+          <w:szCs w:val="24"/>
+          <w:lang w:val="en-US"/>
+        </w:rPr>
+        <w:t xml:space="preserve">(round 1 essentially inversely proportional to the number of executors, the others less so) </w:t>
+      </w:r>
+      <w:r>
+        <w:rPr>
+          <w:color w:val="000000" w:themeColor="text1"/>
+          <w:sz w:val="24"/>
+          <w:szCs w:val="24"/>
+          <w:lang w:val="en-US"/>
+        </w:rPr>
+        <w:t>as more executors are added</w:t>
+      </w:r>
+      <w:r>
+        <w:rPr>
+          <w:color w:val="000000" w:themeColor="text1"/>
+          <w:sz w:val="24"/>
+          <w:szCs w:val="24"/>
+          <w:lang w:val="en-US"/>
+        </w:rPr>
+        <w:t>,</w:t>
+      </w:r>
+      <w:r>
+        <w:rPr>
+          <w:color w:val="000000" w:themeColor="text1"/>
+          <w:sz w:val="24"/>
+          <w:szCs w:val="24"/>
+          <w:lang w:val="en-US"/>
+        </w:rPr>
+        <w:t xml:space="preserve"> as </w:t>
+      </w:r>
+      <w:r>
+        <w:rPr>
+          <w:color w:val="000000" w:themeColor="text1"/>
+          <w:sz w:val="24"/>
+          <w:szCs w:val="24"/>
+          <w:lang w:val="en-US"/>
+        </w:rPr>
+        <w:t xml:space="preserve">they </w:t>
+      </w:r>
+      <w:r>
+        <w:rPr>
+          <w:color w:val="000000" w:themeColor="text1"/>
+          <w:sz w:val="24"/>
+          <w:szCs w:val="24"/>
+          <w:lang w:val="en-US"/>
+        </w:rPr>
+        <w:t xml:space="preserve">simply </w:t>
+      </w:r>
+      <w:r>
+        <w:rPr>
+          <w:color w:val="000000" w:themeColor="text1"/>
+          <w:sz w:val="24"/>
+          <w:szCs w:val="24"/>
+          <w:lang w:val="en-US"/>
+        </w:rPr>
+        <w:t>benefit from the same number of elements being split into more partitions.</w:t>
+      </w:r>
     </w:p>
     <w:sectPr>
       <w:pgSz w:w="11906" w:h="16838"/>
@@ -2510,6 +2472,7 @@
     <w:lsdException w:name="HTML Sample" w:semiHidden="1" w:unhideWhenUsed="1"/>
     <w:lsdException w:name="HTML Typewriter" w:semiHidden="1" w:unhideWhenUsed="1"/>
     <w:lsdException w:name="HTML Variable" w:semiHidden="1" w:unhideWhenUsed="1"/>
+    <w:lsdException w:name="Normal Table" w:semiHidden="1" w:unhideWhenUsed="1"/>
     <w:lsdException w:name="annotation subject" w:semiHidden="1" w:unhideWhenUsed="1"/>
     <w:lsdException w:name="No List" w:semiHidden="1" w:unhideWhenUsed="1"/>
     <w:lsdException w:name="Outline List 1" w:semiHidden="1" w:unhideWhenUsed="1"/>
@@ -2552,8 +2515,11 @@
     <w:lsdException w:name="Table Contemporary" w:semiHidden="1" w:unhideWhenUsed="1"/>
     <w:lsdException w:name="Table Elegant" w:semiHidden="1" w:unhideWhenUsed="1"/>
     <w:lsdException w:name="Table Professional" w:semiHidden="1" w:unhideWhenUsed="1"/>
+    <w:lsdException w:name="Table Subtle 1" w:semiHidden="1" w:unhideWhenUsed="1"/>
     <w:lsdException w:name="Table Subtle 2" w:semiHidden="1" w:unhideWhenUsed="1"/>
     <w:lsdException w:name="Table Web 1" w:semiHidden="1" w:unhideWhenUsed="1"/>
+    <w:lsdException w:name="Table Web 2" w:semiHidden="1" w:unhideWhenUsed="1"/>
+    <w:lsdException w:name="Table Web 3" w:semiHidden="1" w:unhideWhenUsed="1"/>
     <w:lsdException w:name="Balloon Text" w:semiHidden="1" w:unhideWhenUsed="1"/>
     <w:lsdException w:name="Table Grid" w:uiPriority="39"/>
     <w:lsdException w:name="Table Theme" w:semiHidden="1" w:unhideWhenUsed="1"/>

</xml_diff>